<commit_message>
upload image for readme
</commit_message>
<xml_diff>
--- a/LINK ASSETS DANBAM.docx
+++ b/LINK ASSETS DANBAM.docx
@@ -168,8 +168,328 @@
       </w:r>
     </w:p>
     <w:p>
-      <w:r>
-        <w:t>https://i.pinimg.com/originals/76/40/a4/7640a47a8165bc33b08e948d903f5ef3.jpg</w:t>
+      <w:hyperlink r:id="rId4" w:history="1">
+        <w:r>
+          <w:rPr>
+            <w:rStyle w:val="Hyperlink"/>
+          </w:rPr>
+          <w:t>https://i.pinimg.com/originals/76/40/a4/7640a47a8165bc33b08e948d903f5ef3.jpg</w:t>
+        </w:r>
+      </w:hyperlink>
+    </w:p>
+    <w:p/>
+    <w:p>
+      <w:r>
+        <w:rPr>
+          <w:highlight w:val="yellow"/>
+        </w:rPr>
+        <w:t>menu.css</w:t>
+      </w:r>
+    </w:p>
+    <w:p>
+      <w:r>
+        <w:t>-</w:t>
+      </w:r>
+      <w:proofErr w:type="spellStart"/>
+      <w:r>
+        <w:t>eomuk</w:t>
+      </w:r>
+      <w:proofErr w:type="spellEnd"/>
+      <w:r>
+        <w:t xml:space="preserve"> tang: https://www.flickr.com/photos/kfoodaddict/6768498759</w:t>
+      </w:r>
+    </w:p>
+    <w:p>
+      <w:r>
+        <w:t>-</w:t>
+      </w:r>
+      <w:proofErr w:type="spellStart"/>
+      <w:r>
+        <w:t>tteokbokki</w:t>
+      </w:r>
+      <w:proofErr w:type="spellEnd"/>
+      <w:r>
+        <w:t>: https://asset.kompas.com/crops/2NQ5uHqDmxQYrH8UXF0stBnmTAw=/0x0:1000x667/750x500/data/photo/2020/05/28/5ecf503852935.jpg</w:t>
+      </w:r>
+    </w:p>
+    <w:p>
+      <w:r>
+        <w:t>-kimchi fried rice: sbs.com.au</w:t>
+      </w:r>
+    </w:p>
+    <w:p>
+      <w:r>
+        <w:t>-ramen: Shutterstock/TMON</w:t>
+      </w:r>
+    </w:p>
+    <w:p>
+      <w:r>
+        <w:t>-</w:t>
+      </w:r>
+      <w:proofErr w:type="spellStart"/>
+      <w:r>
+        <w:t>samgyeopsal</w:t>
+      </w:r>
+      <w:proofErr w:type="spellEnd"/>
+      <w:r>
+        <w:t>: https://www.gildedgingerbread.com/korean-bbq-samgyeopsal/</w:t>
+      </w:r>
+    </w:p>
+    <w:p>
+      <w:r>
+        <w:t>-japchae: https://okonomikitchen.com/vegan-japchae/</w:t>
+      </w:r>
+    </w:p>
+    <w:p>
+      <w:r>
+        <w:t>-</w:t>
+      </w:r>
+      <w:proofErr w:type="spellStart"/>
+      <w:r>
+        <w:t>dwaeji</w:t>
+      </w:r>
+      <w:proofErr w:type="spellEnd"/>
+      <w:r>
+        <w:t>: https://www.closetcooking.com/gochujang-bulgogi/</w:t>
+      </w:r>
+    </w:p>
+    <w:p>
+      <w:r>
+        <w:t>-</w:t>
+      </w:r>
+      <w:proofErr w:type="spellStart"/>
+      <w:r>
+        <w:t>sikhye</w:t>
+      </w:r>
+      <w:proofErr w:type="spellEnd"/>
+      <w:r>
+        <w:t>: https://www.chopsticksandflour.com/sikhye-korean-sweet-rice-punch/</w:t>
+      </w:r>
+    </w:p>
+    <w:p>
+      <w:r>
+        <w:t>-</w:t>
+      </w:r>
+      <w:proofErr w:type="spellStart"/>
+      <w:r>
+        <w:t>dalgona</w:t>
+      </w:r>
+      <w:proofErr w:type="spellEnd"/>
+      <w:r>
+        <w:t xml:space="preserve"> coffee: https://thegirlonbloor.com/dalgona-coffee-whipped-coffee-recipe/</w:t>
+      </w:r>
+    </w:p>
+    <w:p>
+      <w:r>
+        <w:t>-soju: https://acuriousventure.com/best-soju-flavours/</w:t>
+      </w:r>
+    </w:p>
+    <w:p>
+      <w:r>
+        <w:t>-strawberry milk: https://houseofnasheats.com/homemade-strawberry-milk/</w:t>
+      </w:r>
+    </w:p>
+    <w:p>
+      <w:r>
+        <w:t>-red bean cake: PIXABAY/ K_KAZUHIKO</w:t>
+      </w:r>
+    </w:p>
+    <w:p>
+      <w:r>
+        <w:t>-</w:t>
+      </w:r>
+      <w:proofErr w:type="spellStart"/>
+      <w:r>
+        <w:t>hotteok</w:t>
+      </w:r>
+      <w:proofErr w:type="spellEnd"/>
+      <w:r>
+        <w:t>: https://gaekon.com/resep-jajanan-korea-hotteok-pancake-ala-korea/</w:t>
+      </w:r>
+    </w:p>
+    <w:p>
+      <w:r>
+        <w:t>-</w:t>
+      </w:r>
+      <w:proofErr w:type="spellStart"/>
+      <w:r>
+        <w:t>bingsu</w:t>
+      </w:r>
+      <w:proofErr w:type="spellEnd"/>
+      <w:r>
+        <w:t xml:space="preserve">: </w:t>
+      </w:r>
+      <w:hyperlink r:id="rId5" w:history="1">
+        <w:r>
+          <w:rPr>
+            <w:rStyle w:val="Hyperlink"/>
+          </w:rPr>
+          <w:t>https://asianinspirations.com.au/recipes/strawberry-bingsu/</w:t>
+        </w:r>
+      </w:hyperlink>
+    </w:p>
+    <w:p>
+      <w:r>
+        <w:t xml:space="preserve">-latest menu: </w:t>
+      </w:r>
+    </w:p>
+    <w:p>
+      <w:r>
+        <w:t>https://www.saveur.com/app/uploads/2019/01/16/JHS7KR36VMIZYXE5KPLUE57XQA.jpg?width=785</w:t>
+      </w:r>
+    </w:p>
+    <w:p>
+      <w:r>
+        <w:t>https://www.kitchensanctuary.com/wp-content/uploads/2019/08/Korean-Fried-Chicken-tall-FS-New-7374.webp</w:t>
+      </w:r>
+    </w:p>
+    <w:p>
+      <w:r>
+        <w:lastRenderedPageBreak/>
+        <w:t>https://asset.kompas.com/crops/2NQ5uHqDmxQYrH8UXF0stBnmTAw=/0x0:1000x667/750x500/data/photo/2020/05/28/5ecf503852935.jpg</w:t>
+      </w:r>
+    </w:p>
+    <w:p/>
+    <w:p>
+      <w:r>
+        <w:rPr>
+          <w:highlight w:val="yellow"/>
+        </w:rPr>
+        <w:t>contact-us.css</w:t>
+      </w:r>
+    </w:p>
+    <w:p>
+      <w:r>
+        <w:t xml:space="preserve">-banner: </w:t>
+      </w:r>
+      <w:hyperlink r:id="rId6" w:history="1">
+        <w:r>
+          <w:rPr>
+            <w:rStyle w:val="Hyperlink"/>
+          </w:rPr>
+          <w:t>https://i.pinimg.com/originals/b4/bf/09/b4bf0947b17745941ddf69d39ad01d39.jpg</w:t>
+        </w:r>
+      </w:hyperlink>
+    </w:p>
+    <w:p/>
+    <w:p>
+      <w:r>
+        <w:rPr>
+          <w:highlight w:val="yellow"/>
+        </w:rPr>
+        <w:t>location.css</w:t>
+      </w:r>
+    </w:p>
+    <w:p>
+      <w:r>
+        <w:t>-banner: https://www.smartshanghai.com/uploads/repository/2020/07/22/11784589-47b3-481d-8245-dc48af6bdece.jpeg</w:t>
+      </w:r>
+    </w:p>
+    <w:p>
+      <w:r>
+        <w:t>-picture 1, 2, 3, 4:</w:t>
+      </w:r>
+    </w:p>
+    <w:p>
+      <w:r>
+        <w:t>-https://www.smartshanghai.com/uploads/repository/2020/07/22/47e146f2-6b6d-44ca-a182-46720a2f03b6.jpeg</w:t>
+      </w:r>
+    </w:p>
+    <w:p>
+      <w:r>
+        <w:t>-https://www.smartshanghai.com/uploads/repository/2020/07/22/c7d6623b-f42f-4888-9679-5849c9fc56be.jpeg</w:t>
+      </w:r>
+    </w:p>
+    <w:p>
+      <w:r>
+        <w:t>-https://www.smartshanghai.com/uploads/repository/2020/07/21/ad66f1f0-0775-4b5a-a271-6cc96efcebef.jpeg</w:t>
+      </w:r>
+    </w:p>
+    <w:p>
+      <w:r>
+        <w:t>-https://www.smartshanghai.com/uploads/repository/2020/07/31/fb527579-1b5f-457d-b2e6-bd6c23bd3453.jpeg</w:t>
+      </w:r>
+    </w:p>
+    <w:p/>
+    <w:p>
+      <w:r>
+        <w:rPr>
+          <w:highlight w:val="yellow"/>
+        </w:rPr>
+        <w:t>about-us.css</w:t>
+      </w:r>
+      <w:r>
+        <w:t xml:space="preserve"> </w:t>
+      </w:r>
+    </w:p>
+    <w:p>
+      <w:r>
+        <w:t>-banner:</w:t>
+      </w:r>
+    </w:p>
+    <w:p>
+      <w:r>
+        <w:t>-pic (left to right):</w:t>
+      </w:r>
+    </w:p>
+    <w:p>
+      <w:r>
+        <w:t>https://hardysonholiday.files.wordpress.com/2020/01/4b-seoul.jpg?w=768</w:t>
+      </w:r>
+    </w:p>
+    <w:p>
+      <w:r>
+        <w:t>https://i.pinimg.com/originals/28/18/9b/28189b4b71b27c98a2d9e4b851131f7e.jpg</w:t>
+      </w:r>
+    </w:p>
+    <w:p>
+      <w:r>
+        <w:t>https://i.pinimg.com/474x/19/b3/4d/19b34dca2fabd46856fa30ed5b36fae7.jpg</w:t>
+      </w:r>
+    </w:p>
+    <w:p>
+      <w:r>
+        <w:t>-</w:t>
+      </w:r>
+      <w:proofErr w:type="spellStart"/>
+      <w:r>
+        <w:t>danbam’s</w:t>
+      </w:r>
+      <w:proofErr w:type="spellEnd"/>
+      <w:r>
+        <w:t xml:space="preserve"> promise:</w:t>
+      </w:r>
+    </w:p>
+    <w:p>
+      <w:r>
+        <w:t>https://images.unsplash.com/photo-1559619081-8fd2cc754ca3?ixlib=rb-1.2.1&amp;ixid=MXwxMjA3fDB8MHxleHBsb3JlLWZlZWR8Mnx8fGVufDB8fHw%3D&amp;w=1000&amp;q=80</w:t>
+      </w:r>
+    </w:p>
+    <w:p/>
+    <w:p>
+      <w:r>
+        <w:rPr>
+          <w:highlight w:val="yellow"/>
+        </w:rPr>
+        <w:t>index.css</w:t>
+      </w:r>
+      <w:r>
+        <w:t xml:space="preserve"> </w:t>
+      </w:r>
+    </w:p>
+    <w:p>
+      <w:r>
+        <w:t>-get to know us: https://www.static-src.com/wcsstore/Indraprastha/images/catalog/mlogo/DAM-60074.png</w:t>
+      </w:r>
+    </w:p>
+    <w:p>
+      <w:r>
+        <w:t>Recommended (Left to right)</w:t>
+      </w:r>
+    </w:p>
+    <w:p>
+      <w:r>
+        <w:t>https://thewoksoflife.com/soondubu-jigae-korean-tofu-stew/</w:t>
       </w:r>
     </w:p>
     <w:sectPr>
@@ -608,6 +928,40 @@
     <w:semiHidden/>
     <w:unhideWhenUsed/>
   </w:style>
+  <w:style w:type="character" w:styleId="Hyperlink">
+    <w:name w:val="Hyperlink"/>
+    <w:basedOn w:val="DefaultParagraphFont"/>
+    <w:uiPriority w:val="99"/>
+    <w:unhideWhenUsed/>
+    <w:rsid w:val="00BB73F5"/>
+    <w:rPr>
+      <w:color w:val="0563C1" w:themeColor="hyperlink"/>
+      <w:u w:val="single"/>
+    </w:rPr>
+  </w:style>
+  <w:style w:type="character" w:styleId="UnresolvedMention">
+    <w:name w:val="Unresolved Mention"/>
+    <w:basedOn w:val="DefaultParagraphFont"/>
+    <w:uiPriority w:val="99"/>
+    <w:semiHidden/>
+    <w:unhideWhenUsed/>
+    <w:rsid w:val="00BB73F5"/>
+    <w:rPr>
+      <w:color w:val="605E5C"/>
+      <w:shd w:val="clear" w:color="auto" w:fill="E1DFDD"/>
+    </w:rPr>
+  </w:style>
+  <w:style w:type="paragraph" w:styleId="ListParagraph">
+    <w:name w:val="List Paragraph"/>
+    <w:basedOn w:val="Normal"/>
+    <w:uiPriority w:val="34"/>
+    <w:qFormat/>
+    <w:rsid w:val="00964C1F"/>
+    <w:pPr>
+      <w:ind w:left="720"/>
+      <w:contextualSpacing/>
+    </w:pPr>
+  </w:style>
 </w:styles>
 </file>
 

</xml_diff>